<commit_message>
Updated scrum report for March 20th sprint.
</commit_message>
<xml_diff>
--- a/ScrumReports/Network/Phase 7 - Networking Scrum Report.docx
+++ b/ScrumReports/Network/Phase 7 - Networking Scrum Report.docx
@@ -215,8 +215,16 @@
               <w:rPr>
                 <w:sz w:val="28"/>
               </w:rPr>
-              <w:t>Brian Lefrancois</w:t>
-            </w:r>
+              <w:t xml:space="preserve">Brian </w:t>
+            </w:r>
+            <w:proofErr w:type="spellStart"/>
+            <w:r>
+              <w:rPr>
+                <w:sz w:val="28"/>
+              </w:rPr>
+              <w:t>Lefrancois</w:t>
+            </w:r>
+            <w:proofErr w:type="spellEnd"/>
           </w:p>
         </w:tc>
         <w:tc>
@@ -350,6 +358,135 @@
                 <w:sz w:val="28"/>
               </w:rPr>
             </w:pPr>
+            <w:r>
+              <w:rPr>
+                <w:sz w:val="28"/>
+              </w:rPr>
+              <w:t xml:space="preserve">-Improved packet to work with vectors, fixed the packet re-serializing its contents when received on the network. Added the start of </w:t>
+            </w:r>
+            <w:proofErr w:type="spellStart"/>
+            <w:r>
+              <w:rPr>
+                <w:sz w:val="28"/>
+              </w:rPr>
+              <w:t>ThreadedListener</w:t>
+            </w:r>
+            <w:proofErr w:type="spellEnd"/>
+            <w:r>
+              <w:rPr>
+                <w:sz w:val="28"/>
+              </w:rPr>
+              <w:t>.</w:t>
+            </w:r>
+          </w:p>
+          <w:p>
+            <w:pPr>
+              <w:pStyle w:val="NormalWeb"/>
+              <w:spacing w:after="0"/>
+              <w:rPr>
+                <w:color w:val="0070C0"/>
+                <w:sz w:val="28"/>
+              </w:rPr>
+            </w:pPr>
+            <w:r>
+              <w:rPr>
+                <w:color w:val="0070C0"/>
+                <w:sz w:val="28"/>
+              </w:rPr>
+              <w:t>Implementation: Changed packet to use vector&lt;char&gt; instead of Byte* due to serialize issues.</w:t>
+            </w:r>
+          </w:p>
+          <w:p>
+            <w:pPr>
+              <w:pStyle w:val="NormalWeb"/>
+              <w:spacing w:after="0"/>
+              <w:rPr>
+                <w:color w:val="0070C0"/>
+                <w:sz w:val="28"/>
+              </w:rPr>
+            </w:pPr>
+            <w:r>
+              <w:rPr>
+                <w:color w:val="0070C0"/>
+                <w:sz w:val="28"/>
+              </w:rPr>
+              <w:t>Testing: We were able to successfully send a packet over the network and de-serialize it properly.</w:t>
+            </w:r>
+          </w:p>
+          <w:p>
+            <w:pPr>
+              <w:pStyle w:val="NormalWeb"/>
+              <w:spacing w:after="0"/>
+              <w:rPr>
+                <w:sz w:val="28"/>
+              </w:rPr>
+            </w:pPr>
+            <w:r>
+              <w:rPr>
+                <w:color w:val="0070C0"/>
+                <w:sz w:val="28"/>
+              </w:rPr>
+              <w:t xml:space="preserve">Files: </w:t>
+            </w:r>
+            <w:proofErr w:type="spellStart"/>
+            <w:r>
+              <w:rPr>
+                <w:color w:val="0070C0"/>
+                <w:sz w:val="28"/>
+              </w:rPr>
+              <w:t>Packet.h</w:t>
+            </w:r>
+            <w:proofErr w:type="spellEnd"/>
+            <w:r>
+              <w:rPr>
+                <w:color w:val="0070C0"/>
+                <w:sz w:val="28"/>
+              </w:rPr>
+              <w:t>/.</w:t>
+            </w:r>
+            <w:proofErr w:type="spellStart"/>
+            <w:r>
+              <w:rPr>
+                <w:color w:val="0070C0"/>
+                <w:sz w:val="28"/>
+              </w:rPr>
+              <w:t>cpp</w:t>
+            </w:r>
+            <w:proofErr w:type="spellEnd"/>
+            <w:r>
+              <w:rPr>
+                <w:color w:val="0070C0"/>
+                <w:sz w:val="28"/>
+              </w:rPr>
+              <w:t xml:space="preserve">, </w:t>
+            </w:r>
+            <w:proofErr w:type="spellStart"/>
+            <w:r>
+              <w:rPr>
+                <w:color w:val="0070C0"/>
+                <w:sz w:val="28"/>
+              </w:rPr>
+              <w:t>ThreadedListener.h</w:t>
+            </w:r>
+            <w:proofErr w:type="spellEnd"/>
+            <w:r>
+              <w:rPr>
+                <w:color w:val="0070C0"/>
+                <w:sz w:val="28"/>
+              </w:rPr>
+              <w:t>/.</w:t>
+            </w:r>
+            <w:proofErr w:type="spellStart"/>
+            <w:r>
+              <w:rPr>
+                <w:color w:val="0070C0"/>
+                <w:sz w:val="28"/>
+              </w:rPr>
+              <w:t>cpp</w:t>
+            </w:r>
+            <w:bookmarkStart w:id="0" w:name="_GoBack"/>
+            <w:bookmarkEnd w:id="0"/>
+            <w:proofErr w:type="spellEnd"/>
           </w:p>
         </w:tc>
       </w:tr>
@@ -399,8 +536,6 @@
               </w:rPr>
               <w:t>Improve functionality of Serialize.</w:t>
             </w:r>
-            <w:bookmarkStart w:id="0" w:name="_GoBack"/>
-            <w:bookmarkEnd w:id="0"/>
           </w:p>
           <w:p>
             <w:pPr>
@@ -460,7 +595,23 @@
                 <w:color w:val="FF0000"/>
                 <w:sz w:val="28"/>
               </w:rPr>
-              <w:t>Tested all of the new Serialize methods.  (Actual testbed code is incoming).</w:t>
+              <w:t xml:space="preserve">Tested all of the new Serialize methods.  (Actual </w:t>
+            </w:r>
+            <w:proofErr w:type="spellStart"/>
+            <w:r>
+              <w:rPr>
+                <w:color w:val="FF0000"/>
+                <w:sz w:val="28"/>
+              </w:rPr>
+              <w:t>testbed</w:t>
+            </w:r>
+            <w:proofErr w:type="spellEnd"/>
+            <w:r>
+              <w:rPr>
+                <w:color w:val="FF0000"/>
+                <w:sz w:val="28"/>
+              </w:rPr>
+              <w:t xml:space="preserve"> code is incoming).</w:t>
             </w:r>
           </w:p>
         </w:tc>
@@ -517,12 +668,29 @@
                 <w:sz w:val="28"/>
               </w:rPr>
             </w:pPr>
-            <w:r>
-              <w:rPr>
-                <w:sz w:val="28"/>
-              </w:rPr>
-              <w:t>Soloman Tahirli</w:t>
-            </w:r>
+            <w:proofErr w:type="spellStart"/>
+            <w:r>
+              <w:rPr>
+                <w:sz w:val="28"/>
+              </w:rPr>
+              <w:lastRenderedPageBreak/>
+              <w:t>Soloman</w:t>
+            </w:r>
+            <w:proofErr w:type="spellEnd"/>
+            <w:r>
+              <w:rPr>
+                <w:sz w:val="28"/>
+              </w:rPr>
+              <w:t xml:space="preserve"> </w:t>
+            </w:r>
+            <w:proofErr w:type="spellStart"/>
+            <w:r>
+              <w:rPr>
+                <w:sz w:val="28"/>
+              </w:rPr>
+              <w:t>Tahirli</w:t>
+            </w:r>
+            <w:proofErr w:type="spellEnd"/>
           </w:p>
         </w:tc>
         <w:tc>
@@ -642,6 +810,241 @@
     </w:sectPr>
   </w:body>
 </w:document>
+</file>
+
+<file path=word/numbering.xml><?xml version="1.0" encoding="utf-8"?>
+<w:numbering xmlns:wpc="http://schemas.microsoft.com/office/word/2010/wordprocessingCanvas" xmlns:mc="http://schemas.openxmlformats.org/markup-compatibility/2006" xmlns:o="urn:schemas-microsoft-com:office:office" xmlns:r="http://schemas.openxmlformats.org/officeDocument/2006/relationships" xmlns:m="http://schemas.openxmlformats.org/officeDocument/2006/math" xmlns:v="urn:schemas-microsoft-com:vml" xmlns:wp14="http://schemas.microsoft.com/office/word/2010/wordprocessingDrawing" xmlns:wp="http://schemas.openxmlformats.org/drawingml/2006/wordprocessingDrawing" xmlns:w10="urn:schemas-microsoft-com:office:word" xmlns:w="http://schemas.openxmlformats.org/wordprocessingml/2006/main" xmlns:w14="http://schemas.microsoft.com/office/word/2010/wordml" xmlns:w15="http://schemas.microsoft.com/office/word/2012/wordml" xmlns:wpg="http://schemas.microsoft.com/office/word/2010/wordprocessingGroup" xmlns:wpi="http://schemas.microsoft.com/office/word/2010/wordprocessingInk" xmlns:wne="http://schemas.microsoft.com/office/word/2006/wordml" xmlns:wps="http://schemas.microsoft.com/office/word/2010/wordprocessingShape" mc:Ignorable="w14 w15 wp14">
+  <w:abstractNum w:abstractNumId="0">
+    <w:nsid w:val="34600776"/>
+    <w:multiLevelType w:val="hybridMultilevel"/>
+    <w:tmpl w:val="FF4EDA0C"/>
+    <w:lvl w:ilvl="0" w:tplc="2A5099BA">
+      <w:numFmt w:val="bullet"/>
+      <w:lvlText w:val="-"/>
+      <w:lvlJc w:val="left"/>
+      <w:pPr>
+        <w:ind w:left="720" w:hanging="360"/>
+      </w:pPr>
+      <w:rPr>
+        <w:rFonts w:ascii="Times New Roman" w:eastAsia="Times New Roman" w:hAnsi="Times New Roman" w:cs="Times New Roman" w:hint="default"/>
+      </w:rPr>
+    </w:lvl>
+    <w:lvl w:ilvl="1" w:tplc="04090003" w:tentative="1">
+      <w:start w:val="1"/>
+      <w:numFmt w:val="bullet"/>
+      <w:lvlText w:val="o"/>
+      <w:lvlJc w:val="left"/>
+      <w:pPr>
+        <w:ind w:left="1440" w:hanging="360"/>
+      </w:pPr>
+      <w:rPr>
+        <w:rFonts w:ascii="Courier New" w:hAnsi="Courier New" w:cs="Courier New" w:hint="default"/>
+      </w:rPr>
+    </w:lvl>
+    <w:lvl w:ilvl="2" w:tplc="04090005" w:tentative="1">
+      <w:start w:val="1"/>
+      <w:numFmt w:val="bullet"/>
+      <w:lvlText w:val=""/>
+      <w:lvlJc w:val="left"/>
+      <w:pPr>
+        <w:ind w:left="2160" w:hanging="360"/>
+      </w:pPr>
+      <w:rPr>
+        <w:rFonts w:ascii="Wingdings" w:hAnsi="Wingdings" w:hint="default"/>
+      </w:rPr>
+    </w:lvl>
+    <w:lvl w:ilvl="3" w:tplc="04090001" w:tentative="1">
+      <w:start w:val="1"/>
+      <w:numFmt w:val="bullet"/>
+      <w:lvlText w:val=""/>
+      <w:lvlJc w:val="left"/>
+      <w:pPr>
+        <w:ind w:left="2880" w:hanging="360"/>
+      </w:pPr>
+      <w:rPr>
+        <w:rFonts w:ascii="Symbol" w:hAnsi="Symbol" w:hint="default"/>
+      </w:rPr>
+    </w:lvl>
+    <w:lvl w:ilvl="4" w:tplc="04090003" w:tentative="1">
+      <w:start w:val="1"/>
+      <w:numFmt w:val="bullet"/>
+      <w:lvlText w:val="o"/>
+      <w:lvlJc w:val="left"/>
+      <w:pPr>
+        <w:ind w:left="3600" w:hanging="360"/>
+      </w:pPr>
+      <w:rPr>
+        <w:rFonts w:ascii="Courier New" w:hAnsi="Courier New" w:cs="Courier New" w:hint="default"/>
+      </w:rPr>
+    </w:lvl>
+    <w:lvl w:ilvl="5" w:tplc="04090005" w:tentative="1">
+      <w:start w:val="1"/>
+      <w:numFmt w:val="bullet"/>
+      <w:lvlText w:val=""/>
+      <w:lvlJc w:val="left"/>
+      <w:pPr>
+        <w:ind w:left="4320" w:hanging="360"/>
+      </w:pPr>
+      <w:rPr>
+        <w:rFonts w:ascii="Wingdings" w:hAnsi="Wingdings" w:hint="default"/>
+      </w:rPr>
+    </w:lvl>
+    <w:lvl w:ilvl="6" w:tplc="04090001" w:tentative="1">
+      <w:start w:val="1"/>
+      <w:numFmt w:val="bullet"/>
+      <w:lvlText w:val=""/>
+      <w:lvlJc w:val="left"/>
+      <w:pPr>
+        <w:ind w:left="5040" w:hanging="360"/>
+      </w:pPr>
+      <w:rPr>
+        <w:rFonts w:ascii="Symbol" w:hAnsi="Symbol" w:hint="default"/>
+      </w:rPr>
+    </w:lvl>
+    <w:lvl w:ilvl="7" w:tplc="04090003" w:tentative="1">
+      <w:start w:val="1"/>
+      <w:numFmt w:val="bullet"/>
+      <w:lvlText w:val="o"/>
+      <w:lvlJc w:val="left"/>
+      <w:pPr>
+        <w:ind w:left="5760" w:hanging="360"/>
+      </w:pPr>
+      <w:rPr>
+        <w:rFonts w:ascii="Courier New" w:hAnsi="Courier New" w:cs="Courier New" w:hint="default"/>
+      </w:rPr>
+    </w:lvl>
+    <w:lvl w:ilvl="8" w:tplc="04090005" w:tentative="1">
+      <w:start w:val="1"/>
+      <w:numFmt w:val="bullet"/>
+      <w:lvlText w:val=""/>
+      <w:lvlJc w:val="left"/>
+      <w:pPr>
+        <w:ind w:left="6480" w:hanging="360"/>
+      </w:pPr>
+      <w:rPr>
+        <w:rFonts w:ascii="Wingdings" w:hAnsi="Wingdings" w:hint="default"/>
+      </w:rPr>
+    </w:lvl>
+  </w:abstractNum>
+  <w:abstractNum w:abstractNumId="1">
+    <w:nsid w:val="6FE61CD0"/>
+    <w:multiLevelType w:val="hybridMultilevel"/>
+    <w:tmpl w:val="6BF864A4"/>
+    <w:lvl w:ilvl="0" w:tplc="A768D456">
+      <w:numFmt w:val="bullet"/>
+      <w:lvlText w:val="-"/>
+      <w:lvlJc w:val="left"/>
+      <w:pPr>
+        <w:ind w:left="720" w:hanging="360"/>
+      </w:pPr>
+      <w:rPr>
+        <w:rFonts w:ascii="Times New Roman" w:eastAsia="Times New Roman" w:hAnsi="Times New Roman" w:cs="Times New Roman" w:hint="default"/>
+      </w:rPr>
+    </w:lvl>
+    <w:lvl w:ilvl="1" w:tplc="04090003" w:tentative="1">
+      <w:start w:val="1"/>
+      <w:numFmt w:val="bullet"/>
+      <w:lvlText w:val="o"/>
+      <w:lvlJc w:val="left"/>
+      <w:pPr>
+        <w:ind w:left="1440" w:hanging="360"/>
+      </w:pPr>
+      <w:rPr>
+        <w:rFonts w:ascii="Courier New" w:hAnsi="Courier New" w:cs="Courier New" w:hint="default"/>
+      </w:rPr>
+    </w:lvl>
+    <w:lvl w:ilvl="2" w:tplc="04090005" w:tentative="1">
+      <w:start w:val="1"/>
+      <w:numFmt w:val="bullet"/>
+      <w:lvlText w:val=""/>
+      <w:lvlJc w:val="left"/>
+      <w:pPr>
+        <w:ind w:left="2160" w:hanging="360"/>
+      </w:pPr>
+      <w:rPr>
+        <w:rFonts w:ascii="Wingdings" w:hAnsi="Wingdings" w:hint="default"/>
+      </w:rPr>
+    </w:lvl>
+    <w:lvl w:ilvl="3" w:tplc="04090001" w:tentative="1">
+      <w:start w:val="1"/>
+      <w:numFmt w:val="bullet"/>
+      <w:lvlText w:val=""/>
+      <w:lvlJc w:val="left"/>
+      <w:pPr>
+        <w:ind w:left="2880" w:hanging="360"/>
+      </w:pPr>
+      <w:rPr>
+        <w:rFonts w:ascii="Symbol" w:hAnsi="Symbol" w:hint="default"/>
+      </w:rPr>
+    </w:lvl>
+    <w:lvl w:ilvl="4" w:tplc="04090003" w:tentative="1">
+      <w:start w:val="1"/>
+      <w:numFmt w:val="bullet"/>
+      <w:lvlText w:val="o"/>
+      <w:lvlJc w:val="left"/>
+      <w:pPr>
+        <w:ind w:left="3600" w:hanging="360"/>
+      </w:pPr>
+      <w:rPr>
+        <w:rFonts w:ascii="Courier New" w:hAnsi="Courier New" w:cs="Courier New" w:hint="default"/>
+      </w:rPr>
+    </w:lvl>
+    <w:lvl w:ilvl="5" w:tplc="04090005" w:tentative="1">
+      <w:start w:val="1"/>
+      <w:numFmt w:val="bullet"/>
+      <w:lvlText w:val=""/>
+      <w:lvlJc w:val="left"/>
+      <w:pPr>
+        <w:ind w:left="4320" w:hanging="360"/>
+      </w:pPr>
+      <w:rPr>
+        <w:rFonts w:ascii="Wingdings" w:hAnsi="Wingdings" w:hint="default"/>
+      </w:rPr>
+    </w:lvl>
+    <w:lvl w:ilvl="6" w:tplc="04090001" w:tentative="1">
+      <w:start w:val="1"/>
+      <w:numFmt w:val="bullet"/>
+      <w:lvlText w:val=""/>
+      <w:lvlJc w:val="left"/>
+      <w:pPr>
+        <w:ind w:left="5040" w:hanging="360"/>
+      </w:pPr>
+      <w:rPr>
+        <w:rFonts w:ascii="Symbol" w:hAnsi="Symbol" w:hint="default"/>
+      </w:rPr>
+    </w:lvl>
+    <w:lvl w:ilvl="7" w:tplc="04090003" w:tentative="1">
+      <w:start w:val="1"/>
+      <w:numFmt w:val="bullet"/>
+      <w:lvlText w:val="o"/>
+      <w:lvlJc w:val="left"/>
+      <w:pPr>
+        <w:ind w:left="5760" w:hanging="360"/>
+      </w:pPr>
+      <w:rPr>
+        <w:rFonts w:ascii="Courier New" w:hAnsi="Courier New" w:cs="Courier New" w:hint="default"/>
+      </w:rPr>
+    </w:lvl>
+    <w:lvl w:ilvl="8" w:tplc="04090005" w:tentative="1">
+      <w:start w:val="1"/>
+      <w:numFmt w:val="bullet"/>
+      <w:lvlText w:val=""/>
+      <w:lvlJc w:val="left"/>
+      <w:pPr>
+        <w:ind w:left="6480" w:hanging="360"/>
+      </w:pPr>
+      <w:rPr>
+        <w:rFonts w:ascii="Wingdings" w:hAnsi="Wingdings" w:hint="default"/>
+      </w:rPr>
+    </w:lvl>
+  </w:abstractNum>
+  <w:num w:numId="1">
+    <w:abstractNumId w:val="1"/>
+  </w:num>
+  <w:num w:numId="2">
+    <w:abstractNumId w:val="0"/>
+  </w:num>
+</w:numbering>
 </file>
 
 <file path=word/styles.xml><?xml version="1.0" encoding="utf-8"?>

</xml_diff>